<commit_message>
sua loi chinh ta
</commit_message>
<xml_diff>
--- a/11_19522397_ThaiMinhTriet.docx
+++ b/11_19522397_ThaiMinhTriet.docx
@@ -242,7 +242,7 @@
         <w:jc w:val="center"/>
         <w:rPr>
           <w:rFonts w:ascii="Times New Roman" w:eastAsia="Times New Roman" w:hAnsi="Times New Roman" w:cs="Times New Roman"/>
-          <w:color w:val="151A22" w:themeColor="background1" w:themeShade="80"/>
+          <w:color w:val="808080" w:themeColor="background1" w:themeShade="80"/>
           <w:sz w:val="36"/>
           <w:szCs w:val="36"/>
         </w:rPr>
@@ -250,7 +250,7 @@
       <w:r>
         <w:rPr>
           <w:rFonts w:ascii="Times New Roman" w:eastAsia="Times New Roman" w:hAnsi="Times New Roman" w:cs="Times New Roman"/>
-          <w:color w:val="151A22" w:themeColor="background1" w:themeShade="80"/>
+          <w:color w:val="808080" w:themeColor="background1" w:themeShade="80"/>
           <w:sz w:val="36"/>
           <w:szCs w:val="36"/>
         </w:rPr>
@@ -262,7 +262,7 @@
         <w:ind w:left="1985"/>
         <w:rPr>
           <w:rFonts w:ascii="Times New Roman" w:eastAsia="Times New Roman" w:hAnsi="Times New Roman" w:cs="Times New Roman"/>
-          <w:color w:val="151A22" w:themeColor="background1" w:themeShade="80"/>
+          <w:color w:val="808080" w:themeColor="background1" w:themeShade="80"/>
           <w:sz w:val="36"/>
           <w:szCs w:val="36"/>
         </w:rPr>
@@ -270,7 +270,7 @@
       <w:r>
         <w:rPr>
           <w:rFonts w:ascii="Times New Roman" w:eastAsia="Times New Roman" w:hAnsi="Times New Roman" w:cs="Times New Roman"/>
-          <w:color w:val="151A22" w:themeColor="background1" w:themeShade="80"/>
+          <w:color w:val="808080" w:themeColor="background1" w:themeShade="80"/>
           <w:sz w:val="36"/>
           <w:szCs w:val="36"/>
         </w:rPr>
@@ -283,7 +283,7 @@
           <w:rFonts w:ascii="Times New Roman" w:eastAsia="Times New Roman" w:hAnsi="Times New Roman" w:cs="Times New Roman"/>
           <w:b/>
           <w:bCs/>
-          <w:color w:val="151A22" w:themeColor="background1" w:themeShade="80"/>
+          <w:color w:val="808080" w:themeColor="background1" w:themeShade="80"/>
           <w:sz w:val="36"/>
           <w:szCs w:val="36"/>
           <w:u w:val="single"/>
@@ -294,7 +294,7 @@
           <w:rFonts w:ascii="Times New Roman" w:eastAsia="Times New Roman" w:hAnsi="Times New Roman" w:cs="Times New Roman"/>
           <w:b/>
           <w:bCs/>
-          <w:color w:val="151A22" w:themeColor="background1" w:themeShade="80"/>
+          <w:color w:val="808080" w:themeColor="background1" w:themeShade="80"/>
           <w:sz w:val="36"/>
           <w:szCs w:val="36"/>
           <w:u w:val="single"/>
@@ -309,7 +309,7 @@
           <w:rFonts w:ascii="Times New Roman" w:eastAsia="Times New Roman" w:hAnsi="Times New Roman" w:cs="Times New Roman"/>
           <w:b/>
           <w:bCs/>
-          <w:color w:val="151A22" w:themeColor="background1" w:themeShade="80"/>
+          <w:color w:val="808080" w:themeColor="background1" w:themeShade="80"/>
           <w:sz w:val="52"/>
           <w:szCs w:val="52"/>
         </w:rPr>
@@ -319,7 +319,7 @@
           <w:rFonts w:ascii="Times New Roman" w:eastAsia="Times New Roman" w:hAnsi="Times New Roman" w:cs="Times New Roman"/>
           <w:b/>
           <w:bCs/>
-          <w:color w:val="151A22" w:themeColor="background1" w:themeShade="80"/>
+          <w:color w:val="808080" w:themeColor="background1" w:themeShade="80"/>
           <w:sz w:val="52"/>
           <w:szCs w:val="52"/>
         </w:rPr>
@@ -330,7 +330,7 @@
           <w:rFonts w:ascii="Times New Roman" w:eastAsia="Times New Roman" w:hAnsi="Times New Roman" w:cs="Times New Roman"/>
           <w:b/>
           <w:bCs/>
-          <w:color w:val="151A22" w:themeColor="background1" w:themeShade="80"/>
+          <w:color w:val="808080" w:themeColor="background1" w:themeShade="80"/>
           <w:sz w:val="52"/>
           <w:szCs w:val="52"/>
         </w:rPr>
@@ -341,7 +341,7 @@
           <w:rFonts w:ascii="Times New Roman" w:eastAsia="Times New Roman" w:hAnsi="Times New Roman" w:cs="Times New Roman"/>
           <w:b/>
           <w:bCs/>
-          <w:color w:val="151A22" w:themeColor="background1" w:themeShade="80"/>
+          <w:color w:val="808080" w:themeColor="background1" w:themeShade="80"/>
           <w:sz w:val="52"/>
           <w:szCs w:val="52"/>
         </w:rPr>
@@ -355,7 +355,7 @@
           <w:rFonts w:ascii="Times New Roman" w:eastAsia="Times New Roman" w:hAnsi="Times New Roman" w:cs="Times New Roman"/>
           <w:b/>
           <w:bCs/>
-          <w:color w:val="151A22" w:themeColor="background1" w:themeShade="80"/>
+          <w:color w:val="808080" w:themeColor="background1" w:themeShade="80"/>
           <w:sz w:val="56"/>
           <w:szCs w:val="56"/>
         </w:rPr>
@@ -366,7 +366,7 @@
           <w:b/>
           <w:bCs/>
           <w:noProof/>
-          <w:color w:val="151A22" w:themeColor="background1" w:themeShade="80"/>
+          <w:color w:val="808080" w:themeColor="background1" w:themeShade="80"/>
           <w:sz w:val="52"/>
           <w:szCs w:val="52"/>
         </w:rPr>
@@ -487,7 +487,7 @@
           <w:rFonts w:ascii="Times New Roman" w:eastAsia="Times New Roman" w:hAnsi="Times New Roman" w:cs="Times New Roman"/>
           <w:b/>
           <w:bCs/>
-          <w:color w:val="151A22" w:themeColor="background1" w:themeShade="80"/>
+          <w:color w:val="808080" w:themeColor="background1" w:themeShade="80"/>
           <w:sz w:val="52"/>
           <w:szCs w:val="52"/>
         </w:rPr>
@@ -501,7 +501,7 @@
           <w:rFonts w:ascii="Times New Roman" w:eastAsia="Times New Roman" w:hAnsi="Times New Roman" w:cs="Times New Roman"/>
           <w:b/>
           <w:bCs/>
-          <w:color w:val="151A22" w:themeColor="background1" w:themeShade="80"/>
+          <w:color w:val="808080" w:themeColor="background1" w:themeShade="80"/>
           <w:sz w:val="56"/>
           <w:szCs w:val="56"/>
         </w:rPr>
@@ -514,7 +514,7 @@
           <w:rFonts w:ascii="Times New Roman" w:eastAsia="Times New Roman" w:hAnsi="Times New Roman" w:cs="Times New Roman"/>
           <w:b/>
           <w:bCs/>
-          <w:color w:val="151A22" w:themeColor="background1" w:themeShade="80"/>
+          <w:color w:val="808080" w:themeColor="background1" w:themeShade="80"/>
           <w:sz w:val="56"/>
           <w:szCs w:val="56"/>
         </w:rPr>
@@ -527,7 +527,7 @@
           <w:rFonts w:ascii="Times New Roman" w:eastAsia="Times New Roman" w:hAnsi="Times New Roman" w:cs="Times New Roman"/>
           <w:b/>
           <w:bCs/>
-          <w:color w:val="151A22" w:themeColor="background1" w:themeShade="80"/>
+          <w:color w:val="808080" w:themeColor="background1" w:themeShade="80"/>
           <w:sz w:val="56"/>
           <w:szCs w:val="56"/>
         </w:rPr>
@@ -540,7 +540,7 @@
           <w:rFonts w:ascii="Times New Roman" w:eastAsia="Times New Roman" w:hAnsi="Times New Roman" w:cs="Times New Roman"/>
           <w:b/>
           <w:bCs/>
-          <w:color w:val="151A22" w:themeColor="background1" w:themeShade="80"/>
+          <w:color w:val="808080" w:themeColor="background1" w:themeShade="80"/>
           <w:sz w:val="56"/>
           <w:szCs w:val="56"/>
         </w:rPr>
@@ -3615,17 +3615,12 @@
       </w:pPr>
       <w:bookmarkStart w:id="2" w:name="_Toc35181653"/>
       <w:r>
-        <w:t xml:space="preserve">Git là </w:t>
-      </w:r>
-      <w:proofErr w:type="gramStart"/>
-      <w:r>
-        <w:t>gì</w:t>
+        <w:t>Git là gì</w:t>
       </w:r>
       <w:r>
         <w:t xml:space="preserve"> ?</w:t>
       </w:r>
       <w:bookmarkEnd w:id="2"/>
-      <w:proofErr w:type="gramEnd"/>
     </w:p>
     <w:p>
       <w:pPr>
@@ -4095,24 +4090,14 @@
       <w:r>
         <w:t xml:space="preserve">Hình </w:t>
       </w:r>
-      <w:r>
-        <w:fldChar w:fldCharType="begin"/>
-      </w:r>
-      <w:r>
-        <w:instrText xml:space="preserve"> SEQ Hình \* ARABIC </w:instrText>
-      </w:r>
-      <w:r>
-        <w:fldChar w:fldCharType="separate"/>
-      </w:r>
-      <w:r>
-        <w:rPr>
-          <w:noProof/>
-        </w:rPr>
-        <w:t>2</w:t>
-      </w:r>
-      <w:r>
-        <w:fldChar w:fldCharType="end"/>
-      </w:r>
+      <w:fldSimple w:instr=" SEQ Hình \* ARABIC ">
+        <w:r>
+          <w:rPr>
+            <w:noProof/>
+          </w:rPr>
+          <w:t>2</w:t>
+        </w:r>
+      </w:fldSimple>
       <w:r>
         <w:t>:</w:t>
       </w:r>
@@ -4310,24 +4295,14 @@
       <w:r>
         <w:t xml:space="preserve">Hình </w:t>
       </w:r>
-      <w:r>
-        <w:fldChar w:fldCharType="begin"/>
-      </w:r>
-      <w:r>
-        <w:instrText xml:space="preserve"> SEQ Hình \* ARABIC </w:instrText>
-      </w:r>
-      <w:r>
-        <w:fldChar w:fldCharType="separate"/>
-      </w:r>
-      <w:r>
-        <w:rPr>
-          <w:noProof/>
-        </w:rPr>
-        <w:t>3</w:t>
-      </w:r>
-      <w:r>
-        <w:fldChar w:fldCharType="end"/>
-      </w:r>
+      <w:fldSimple w:instr=" SEQ Hình \* ARABIC ">
+        <w:r>
+          <w:rPr>
+            <w:noProof/>
+          </w:rPr>
+          <w:t>3</w:t>
+        </w:r>
+      </w:fldSimple>
       <w:r>
         <w:t>: Sơ đồ object trong thư mục Git</w:t>
       </w:r>
@@ -4896,24 +4871,14 @@
       <w:r>
         <w:t xml:space="preserve">Hình </w:t>
       </w:r>
-      <w:r>
-        <w:fldChar w:fldCharType="begin"/>
-      </w:r>
-      <w:r>
-        <w:instrText xml:space="preserve"> SEQ Hình \* ARABIC </w:instrText>
-      </w:r>
-      <w:r>
-        <w:fldChar w:fldCharType="separate"/>
-      </w:r>
-      <w:r>
-        <w:rPr>
-          <w:noProof/>
-        </w:rPr>
-        <w:t>4</w:t>
-      </w:r>
-      <w:r>
-        <w:fldChar w:fldCharType="end"/>
-      </w:r>
+      <w:fldSimple w:instr=" SEQ Hình \* ARABIC ">
+        <w:r>
+          <w:rPr>
+            <w:noProof/>
+          </w:rPr>
+          <w:t>4</w:t>
+        </w:r>
+      </w:fldSimple>
       <w:r>
         <w:t xml:space="preserve">: Logo </w:t>
       </w:r>
@@ -5017,24 +4982,14 @@
       <w:r>
         <w:t xml:space="preserve">Hình </w:t>
       </w:r>
-      <w:r>
-        <w:fldChar w:fldCharType="begin"/>
-      </w:r>
-      <w:r>
-        <w:instrText xml:space="preserve"> SEQ Hình \* ARABIC </w:instrText>
-      </w:r>
-      <w:r>
-        <w:fldChar w:fldCharType="separate"/>
-      </w:r>
-      <w:r>
-        <w:rPr>
-          <w:noProof/>
-        </w:rPr>
-        <w:t>5</w:t>
-      </w:r>
-      <w:r>
-        <w:fldChar w:fldCharType="end"/>
-      </w:r>
+      <w:fldSimple w:instr=" SEQ Hình \* ARABIC ">
+        <w:r>
+          <w:rPr>
+            <w:noProof/>
+          </w:rPr>
+          <w:t>5</w:t>
+        </w:r>
+      </w:fldSimple>
       <w:r>
         <w:t>: Lịch sử các phiên bản của Git (tính đến 24/2/2019)</w:t>
       </w:r>
@@ -5146,24 +5101,14 @@
       <w:r>
         <w:t xml:space="preserve">Hình </w:t>
       </w:r>
-      <w:r>
-        <w:fldChar w:fldCharType="begin"/>
-      </w:r>
-      <w:r>
-        <w:instrText xml:space="preserve"> SEQ Hình \* ARABIC </w:instrText>
-      </w:r>
-      <w:r>
-        <w:fldChar w:fldCharType="separate"/>
-      </w:r>
-      <w:r>
-        <w:rPr>
-          <w:noProof/>
-        </w:rPr>
-        <w:t>6</w:t>
-      </w:r>
-      <w:r>
-        <w:fldChar w:fldCharType="end"/>
-      </w:r>
+      <w:fldSimple w:instr=" SEQ Hình \* ARABIC ">
+        <w:r>
+          <w:rPr>
+            <w:noProof/>
+          </w:rPr>
+          <w:t>6</w:t>
+        </w:r>
+      </w:fldSimple>
       <w:r>
         <w:t>: Logo của Github</w:t>
       </w:r>
@@ -5403,24 +5348,14 @@
       <w:r>
         <w:t xml:space="preserve">Hình </w:t>
       </w:r>
-      <w:r>
-        <w:fldChar w:fldCharType="begin"/>
-      </w:r>
-      <w:r>
-        <w:instrText xml:space="preserve"> SEQ Hình \* ARABIC </w:instrText>
-      </w:r>
-      <w:r>
-        <w:fldChar w:fldCharType="separate"/>
-      </w:r>
-      <w:r>
-        <w:rPr>
-          <w:noProof/>
-        </w:rPr>
-        <w:t>7</w:t>
-      </w:r>
-      <w:r>
-        <w:fldChar w:fldCharType="end"/>
-      </w:r>
+      <w:fldSimple w:instr=" SEQ Hình \* ARABIC ">
+        <w:r>
+          <w:rPr>
+            <w:noProof/>
+          </w:rPr>
+          <w:t>7</w:t>
+        </w:r>
+      </w:fldSimple>
       <w:r>
         <w:t xml:space="preserve">: Bản đồ </w:t>
       </w:r>
@@ -5712,11 +5647,11 @@
         <w:t>…</w:t>
       </w:r>
     </w:p>
+    <w:bookmarkStart w:id="15" w:name="_Toc35181659"/>
     <w:p>
       <w:pPr>
         <w:pStyle w:val="Style3"/>
       </w:pPr>
-      <w:bookmarkStart w:id="15" w:name="_Toc35181659"/>
       <w:r>
         <w:rPr>
           <w:noProof/>
@@ -5751,7 +5686,7 @@
                       </wpg:grpSpPr>
                       <pic:pic xmlns:pic="http://schemas.openxmlformats.org/drawingml/2006/picture">
                         <pic:nvPicPr>
-                          <pic:cNvPr id="1" name="Picture 1"/>
+                          <pic:cNvPr id="6" name="Picture 1"/>
                           <pic:cNvPicPr>
                             <a:picLocks noChangeAspect="1"/>
                           </pic:cNvPicPr>
@@ -5956,24 +5891,14 @@
       <w:r>
         <w:t xml:space="preserve">Hình </w:t>
       </w:r>
-      <w:r>
-        <w:fldChar w:fldCharType="begin"/>
-      </w:r>
-      <w:r>
-        <w:instrText xml:space="preserve"> SEQ Hình \* ARABIC </w:instrText>
-      </w:r>
-      <w:r>
-        <w:fldChar w:fldCharType="separate"/>
-      </w:r>
-      <w:r>
-        <w:rPr>
-          <w:noProof/>
-        </w:rPr>
-        <w:t>8</w:t>
-      </w:r>
-      <w:r>
-        <w:fldChar w:fldCharType="end"/>
-      </w:r>
+      <w:fldSimple w:instr=" SEQ Hình \* ARABIC ">
+        <w:r>
+          <w:rPr>
+            <w:noProof/>
+          </w:rPr>
+          <w:t>8</w:t>
+        </w:r>
+      </w:fldSimple>
       <w:r>
         <w:t>: Giao diện cơ bản của Github</w:t>
       </w:r>
@@ -6084,24 +6009,14 @@
       <w:r>
         <w:t xml:space="preserve">Hình </w:t>
       </w:r>
-      <w:r>
-        <w:fldChar w:fldCharType="begin"/>
-      </w:r>
-      <w:r>
-        <w:instrText xml:space="preserve"> SEQ Hình \* ARABIC </w:instrText>
-      </w:r>
-      <w:r>
-        <w:fldChar w:fldCharType="separate"/>
-      </w:r>
-      <w:r>
-        <w:rPr>
-          <w:noProof/>
-        </w:rPr>
-        <w:t>9</w:t>
-      </w:r>
-      <w:r>
-        <w:fldChar w:fldCharType="end"/>
-      </w:r>
+      <w:fldSimple w:instr=" SEQ Hình \* ARABIC ">
+        <w:r>
+          <w:rPr>
+            <w:noProof/>
+          </w:rPr>
+          <w:t>9</w:t>
+        </w:r>
+      </w:fldSimple>
       <w:r>
         <w:t>: Thanh tab Github</w:t>
       </w:r>
@@ -6140,15 +6055,7 @@
         <w:t>:</w:t>
       </w:r>
       <w:r>
-        <w:t xml:space="preserve"> chứa các tính năng cơ bản quan trọng trong project như: tạo file mới, tạo branch, các thao tác trên file và thư </w:t>
-      </w:r>
-      <w:proofErr w:type="gramStart"/>
-      <w:r>
-        <w:t>mục,…</w:t>
-      </w:r>
-      <w:proofErr w:type="gramEnd"/>
-      <w:r>
-        <w:t>..</w:t>
+        <w:t xml:space="preserve"> chứa các tính năng cơ bản quan trọng trong project như: tạo file mới, tạo branch, các thao tác trên file và thư mục,…..</w:t>
       </w:r>
     </w:p>
     <w:p>
@@ -6173,15 +6080,7 @@
         <w:t xml:space="preserve">: </w:t>
       </w:r>
       <w:r>
-        <w:t xml:space="preserve">Issues giúp cho người </w:t>
-      </w:r>
-      <w:proofErr w:type="gramStart"/>
-      <w:r>
-        <w:t>dùng  truy</w:t>
-      </w:r>
-      <w:proofErr w:type="gramEnd"/>
-      <w:r>
-        <w:t xml:space="preserve"> xuất theo dõi các lỗi, những cải tiến hay những yêu cầu khác.</w:t>
+        <w:t>Issues giúp cho người dùng  truy xuất theo dõi các lỗi, những cải tiến hay những yêu cầu khác.</w:t>
       </w:r>
     </w:p>
     <w:p>
@@ -6334,18 +6233,10 @@
         <w:t xml:space="preserve"> </w:t>
       </w:r>
       <w:r>
-        <w:t xml:space="preserve">Ta có thể tổ </w:t>
-      </w:r>
-      <w:proofErr w:type="gramStart"/>
-      <w:r>
-        <w:t>chức</w:t>
-      </w:r>
-      <w:r>
-        <w:t>,bố</w:t>
-      </w:r>
-      <w:proofErr w:type="gramEnd"/>
-      <w:r>
-        <w:t xml:space="preserve"> trií</w:t>
+        <w:t>Ta có thể tổ chức</w:t>
+      </w:r>
+      <w:r>
+        <w:t>,bố trií</w:t>
       </w:r>
       <w:r>
         <w:t xml:space="preserve"> các file tài liệu dưới dạng wiki, nhờ đó những</w:t>
@@ -6603,24 +6494,14 @@
       <w:r>
         <w:t xml:space="preserve">Hình </w:t>
       </w:r>
-      <w:r>
-        <w:fldChar w:fldCharType="begin"/>
-      </w:r>
-      <w:r>
-        <w:instrText xml:space="preserve"> SEQ Hình \* ARABIC </w:instrText>
-      </w:r>
-      <w:r>
-        <w:fldChar w:fldCharType="separate"/>
-      </w:r>
-      <w:r>
-        <w:rPr>
-          <w:noProof/>
-        </w:rPr>
-        <w:t>10</w:t>
-      </w:r>
-      <w:r>
-        <w:fldChar w:fldCharType="end"/>
-      </w:r>
+      <w:fldSimple w:instr=" SEQ Hình \* ARABIC ">
+        <w:r>
+          <w:rPr>
+            <w:noProof/>
+          </w:rPr>
+          <w:t>10</w:t>
+        </w:r>
+      </w:fldSimple>
       <w:r>
         <w:t>: Thanh mô tả và topic của Repository</w:t>
       </w:r>
@@ -6667,8 +6548,6 @@
       <w:r>
         <w:t>.</w:t>
       </w:r>
-      <w:bookmarkStart w:id="19" w:name="_GoBack"/>
-      <w:bookmarkEnd w:id="19"/>
     </w:p>
     <w:p>
       <w:pPr>
@@ -6759,28 +6638,18 @@
         <w:ind w:left="851"/>
         <w:jc w:val="center"/>
       </w:pPr>
-      <w:bookmarkStart w:id="20" w:name="_Toc35181647"/>
+      <w:bookmarkStart w:id="19" w:name="_Toc35181647"/>
       <w:r>
         <w:t xml:space="preserve">Hình </w:t>
       </w:r>
-      <w:r>
-        <w:fldChar w:fldCharType="begin"/>
-      </w:r>
-      <w:r>
-        <w:instrText xml:space="preserve"> SEQ Hình \* ARABIC </w:instrText>
-      </w:r>
-      <w:r>
-        <w:fldChar w:fldCharType="separate"/>
-      </w:r>
-      <w:r>
-        <w:rPr>
-          <w:noProof/>
-        </w:rPr>
-        <w:t>11</w:t>
-      </w:r>
-      <w:r>
-        <w:fldChar w:fldCharType="end"/>
-      </w:r>
+      <w:fldSimple w:instr=" SEQ Hình \* ARABIC ">
+        <w:r>
+          <w:rPr>
+            <w:noProof/>
+          </w:rPr>
+          <w:t>11</w:t>
+        </w:r>
+      </w:fldSimple>
       <w:r>
         <w:t>: T</w:t>
       </w:r>
@@ -6793,7 +6662,7 @@
       <w:r>
         <w:t xml:space="preserve"> contributors</w:t>
       </w:r>
-      <w:bookmarkEnd w:id="20"/>
+      <w:bookmarkEnd w:id="19"/>
     </w:p>
     <w:p>
       <w:pPr>
@@ -7004,7 +6873,23 @@
           <w:b/>
           <w:bCs/>
         </w:rPr>
-        <w:t>Cotributor</w:t>
+        <w:t>Co</w:t>
+      </w:r>
+      <w:r>
+        <w:rPr>
+          <w:b/>
+          <w:bCs/>
+        </w:rPr>
+        <w:t>n</w:t>
+      </w:r>
+      <w:bookmarkStart w:id="20" w:name="_GoBack"/>
+      <w:bookmarkEnd w:id="20"/>
+      <w:r>
+        <w:rPr>
+          <w:b/>
+          <w:bCs/>
+        </w:rPr>
+        <w:t>tributor</w:t>
       </w:r>
       <w:r>
         <w:rPr>
@@ -7153,24 +7038,14 @@
       <w:r>
         <w:t xml:space="preserve">Hình </w:t>
       </w:r>
-      <w:r>
-        <w:fldChar w:fldCharType="begin"/>
-      </w:r>
-      <w:r>
-        <w:instrText xml:space="preserve"> SEQ Hình \* ARABIC </w:instrText>
-      </w:r>
-      <w:r>
-        <w:fldChar w:fldCharType="separate"/>
-      </w:r>
-      <w:r>
-        <w:rPr>
-          <w:noProof/>
-        </w:rPr>
-        <w:t>12</w:t>
-      </w:r>
-      <w:r>
-        <w:fldChar w:fldCharType="end"/>
-      </w:r>
+      <w:fldSimple w:instr=" SEQ Hình \* ARABIC ">
+        <w:r>
+          <w:rPr>
+            <w:noProof/>
+          </w:rPr>
+          <w:t>12</w:t>
+        </w:r>
+      </w:fldSimple>
       <w:r>
         <w:t xml:space="preserve">: Thanh </w:t>
       </w:r>
@@ -7521,24 +7396,14 @@
       <w:r>
         <w:t xml:space="preserve">Hình </w:t>
       </w:r>
-      <w:r>
-        <w:fldChar w:fldCharType="begin"/>
-      </w:r>
-      <w:r>
-        <w:instrText xml:space="preserve"> SEQ Hình \* ARABIC </w:instrText>
-      </w:r>
-      <w:r>
-        <w:fldChar w:fldCharType="separate"/>
-      </w:r>
-      <w:r>
-        <w:rPr>
-          <w:noProof/>
-        </w:rPr>
-        <w:t>13</w:t>
-      </w:r>
-      <w:r>
-        <w:fldChar w:fldCharType="end"/>
-      </w:r>
+      <w:fldSimple w:instr=" SEQ Hình \* ARABIC ">
+        <w:r>
+          <w:rPr>
+            <w:noProof/>
+          </w:rPr>
+          <w:t>13</w:t>
+        </w:r>
+      </w:fldSimple>
       <w:r>
         <w:t xml:space="preserve">: Bảng </w:t>
       </w:r>
@@ -7755,24 +7620,14 @@
       <w:r>
         <w:t xml:space="preserve">Hình </w:t>
       </w:r>
-      <w:r>
-        <w:fldChar w:fldCharType="begin"/>
-      </w:r>
-      <w:r>
-        <w:instrText xml:space="preserve"> SEQ Hình \* ARABIC </w:instrText>
-      </w:r>
-      <w:r>
-        <w:fldChar w:fldCharType="separate"/>
-      </w:r>
-      <w:r>
-        <w:rPr>
-          <w:noProof/>
-        </w:rPr>
-        <w:t>14</w:t>
-      </w:r>
-      <w:r>
-        <w:fldChar w:fldCharType="end"/>
-      </w:r>
+      <w:fldSimple w:instr=" SEQ Hình \* ARABIC ">
+        <w:r>
+          <w:rPr>
+            <w:noProof/>
+          </w:rPr>
+          <w:t>14</w:t>
+        </w:r>
+      </w:fldSimple>
       <w:r>
         <w:t>: Bảng README.md</w:t>
       </w:r>
@@ -7856,7 +7711,7 @@
     </w:p>
     <w:p>
       <w:pPr>
-        <w:shd w:val="clear" w:color="auto" w:fill="283240" w:themeFill="background1" w:themeFillShade="F2"/>
+        <w:shd w:val="clear" w:color="auto" w:fill="F2F2F2" w:themeFill="background1" w:themeFillShade="F2"/>
         <w:ind w:left="1276"/>
         <w:rPr>
           <w:rFonts w:ascii="Times New Roman" w:hAnsi="Times New Roman" w:cs="Times New Roman"/>
@@ -7875,7 +7730,7 @@
     </w:p>
     <w:p>
       <w:pPr>
-        <w:shd w:val="clear" w:color="auto" w:fill="283240" w:themeFill="background1" w:themeFillShade="F2"/>
+        <w:shd w:val="clear" w:color="auto" w:fill="F2F2F2" w:themeFill="background1" w:themeFillShade="F2"/>
         <w:ind w:left="1276"/>
         <w:rPr>
           <w:rFonts w:ascii="Times New Roman" w:hAnsi="Times New Roman" w:cs="Times New Roman"/>
@@ -7889,25 +7744,7 @@
           <w:sz w:val="24"/>
           <w:szCs w:val="24"/>
         </w:rPr>
-        <w:t xml:space="preserve">$ git config --global </w:t>
-      </w:r>
-      <w:proofErr w:type="gramStart"/>
-      <w:r>
-        <w:rPr>
-          <w:rFonts w:ascii="Times New Roman" w:hAnsi="Times New Roman" w:cs="Times New Roman"/>
-          <w:sz w:val="24"/>
-          <w:szCs w:val="24"/>
-        </w:rPr>
-        <w:t>user.email</w:t>
-      </w:r>
-      <w:proofErr w:type="gramEnd"/>
-      <w:r>
-        <w:rPr>
-          <w:rFonts w:ascii="Times New Roman" w:hAnsi="Times New Roman" w:cs="Times New Roman"/>
-          <w:sz w:val="24"/>
-          <w:szCs w:val="24"/>
-        </w:rPr>
-        <w:t xml:space="preserve"> &lt;mailaddress&gt;</w:t>
+        <w:t>$ git config --global user.email &lt;mailaddress&gt;</w:t>
       </w:r>
     </w:p>
     <w:p/>
@@ -7953,7 +7790,7 @@
     </w:p>
     <w:p>
       <w:pPr>
-        <w:shd w:val="clear" w:color="auto" w:fill="283240" w:themeFill="background1" w:themeFillShade="F2"/>
+        <w:shd w:val="clear" w:color="auto" w:fill="F2F2F2" w:themeFill="background1" w:themeFillShade="F2"/>
         <w:ind w:left="1276"/>
         <w:rPr>
           <w:rFonts w:ascii="Times New Roman" w:hAnsi="Times New Roman" w:cs="Times New Roman"/>
@@ -8000,7 +7837,7 @@
     </w:p>
     <w:p>
       <w:pPr>
-        <w:shd w:val="clear" w:color="auto" w:fill="283240" w:themeFill="background1" w:themeFillShade="F2"/>
+        <w:shd w:val="clear" w:color="auto" w:fill="F2F2F2" w:themeFill="background1" w:themeFillShade="F2"/>
         <w:ind w:left="1276"/>
         <w:rPr>
           <w:rFonts w:ascii="Times New Roman" w:hAnsi="Times New Roman" w:cs="Times New Roman"/>
@@ -8047,7 +7884,7 @@
     </w:p>
     <w:p>
       <w:pPr>
-        <w:shd w:val="clear" w:color="auto" w:fill="283240" w:themeFill="background1" w:themeFillShade="F2"/>
+        <w:shd w:val="clear" w:color="auto" w:fill="F2F2F2" w:themeFill="background1" w:themeFillShade="F2"/>
         <w:ind w:left="1276"/>
         <w:rPr>
           <w:rFonts w:ascii="Times New Roman" w:hAnsi="Times New Roman" w:cs="Times New Roman"/>
@@ -8094,7 +7931,7 @@
     </w:p>
     <w:p>
       <w:pPr>
-        <w:shd w:val="clear" w:color="auto" w:fill="283240" w:themeFill="background1" w:themeFillShade="F2"/>
+        <w:shd w:val="clear" w:color="auto" w:fill="F2F2F2" w:themeFill="background1" w:themeFillShade="F2"/>
         <w:ind w:left="1276"/>
         <w:rPr>
           <w:rFonts w:ascii="Times New Roman" w:hAnsi="Times New Roman" w:cs="Times New Roman"/>
@@ -8141,7 +7978,7 @@
     </w:p>
     <w:p>
       <w:pPr>
-        <w:shd w:val="clear" w:color="auto" w:fill="283240" w:themeFill="background1" w:themeFillShade="F2"/>
+        <w:shd w:val="clear" w:color="auto" w:fill="F2F2F2" w:themeFill="background1" w:themeFillShade="F2"/>
         <w:ind w:left="1276"/>
         <w:rPr>
           <w:rFonts w:ascii="Times New Roman" w:hAnsi="Times New Roman" w:cs="Times New Roman"/>
@@ -8155,18 +7992,8 @@
           <w:sz w:val="24"/>
           <w:szCs w:val="24"/>
         </w:rPr>
-        <w:t xml:space="preserve">$ git </w:t>
-      </w:r>
-      <w:proofErr w:type="gramStart"/>
-      <w:r>
-        <w:rPr>
-          <w:rFonts w:ascii="Times New Roman" w:hAnsi="Times New Roman" w:cs="Times New Roman"/>
-          <w:sz w:val="24"/>
-          <w:szCs w:val="24"/>
-        </w:rPr>
-        <w:t>add .</w:t>
-      </w:r>
-      <w:proofErr w:type="gramEnd"/>
+        <w:t>$ git add .</w:t>
+      </w:r>
     </w:p>
     <w:p>
       <w:pPr>
@@ -8198,7 +8025,7 @@
     </w:p>
     <w:p>
       <w:pPr>
-        <w:shd w:val="clear" w:color="auto" w:fill="283240" w:themeFill="background1" w:themeFillShade="F2"/>
+        <w:shd w:val="clear" w:color="auto" w:fill="F2F2F2" w:themeFill="background1" w:themeFillShade="F2"/>
         <w:ind w:left="1276"/>
         <w:rPr>
           <w:rFonts w:ascii="Times New Roman" w:hAnsi="Times New Roman" w:cs="Times New Roman"/>
@@ -8245,7 +8072,7 @@
     </w:p>
     <w:p>
       <w:pPr>
-        <w:shd w:val="clear" w:color="auto" w:fill="283240" w:themeFill="background1" w:themeFillShade="F2"/>
+        <w:shd w:val="clear" w:color="auto" w:fill="F2F2F2" w:themeFill="background1" w:themeFillShade="F2"/>
         <w:ind w:left="1276"/>
         <w:rPr>
           <w:rFonts w:ascii="Times New Roman" w:hAnsi="Times New Roman" w:cs="Times New Roman"/>
@@ -8292,7 +8119,7 @@
     </w:p>
     <w:p>
       <w:pPr>
-        <w:shd w:val="clear" w:color="auto" w:fill="283240" w:themeFill="background1" w:themeFillShade="F2"/>
+        <w:shd w:val="clear" w:color="auto" w:fill="F2F2F2" w:themeFill="background1" w:themeFillShade="F2"/>
         <w:ind w:left="1276"/>
         <w:rPr>
           <w:rFonts w:ascii="Times New Roman" w:hAnsi="Times New Roman" w:cs="Times New Roman"/>
@@ -8339,7 +8166,7 @@
     </w:p>
     <w:p>
       <w:pPr>
-        <w:shd w:val="clear" w:color="auto" w:fill="283240" w:themeFill="background1" w:themeFillShade="F2"/>
+        <w:shd w:val="clear" w:color="auto" w:fill="F2F2F2" w:themeFill="background1" w:themeFillShade="F2"/>
         <w:ind w:left="1276"/>
         <w:rPr>
           <w:rFonts w:ascii="Times New Roman" w:hAnsi="Times New Roman" w:cs="Times New Roman"/>
@@ -8386,7 +8213,7 @@
     </w:p>
     <w:p>
       <w:pPr>
-        <w:shd w:val="clear" w:color="auto" w:fill="283240" w:themeFill="background1" w:themeFillShade="F2"/>
+        <w:shd w:val="clear" w:color="auto" w:fill="F2F2F2" w:themeFill="background1" w:themeFillShade="F2"/>
         <w:ind w:left="1276"/>
         <w:rPr>
           <w:rFonts w:ascii="Times New Roman" w:hAnsi="Times New Roman" w:cs="Times New Roman"/>
@@ -8448,7 +8275,7 @@
     </w:p>
     <w:p>
       <w:pPr>
-        <w:shd w:val="clear" w:color="auto" w:fill="283240" w:themeFill="background1" w:themeFillShade="F2"/>
+        <w:shd w:val="clear" w:color="auto" w:fill="F2F2F2" w:themeFill="background1" w:themeFillShade="F2"/>
         <w:ind w:left="1276"/>
         <w:rPr>
           <w:rFonts w:ascii="Times New Roman" w:hAnsi="Times New Roman" w:cs="Times New Roman"/>
@@ -8495,7 +8322,7 @@
     </w:p>
     <w:p>
       <w:pPr>
-        <w:shd w:val="clear" w:color="auto" w:fill="283240" w:themeFill="background1" w:themeFillShade="F2"/>
+        <w:shd w:val="clear" w:color="auto" w:fill="F2F2F2" w:themeFill="background1" w:themeFillShade="F2"/>
         <w:ind w:left="1276"/>
         <w:rPr>
           <w:rFonts w:ascii="Times New Roman" w:hAnsi="Times New Roman" w:cs="Times New Roman"/>
@@ -8542,7 +8369,7 @@
     </w:p>
     <w:p>
       <w:pPr>
-        <w:shd w:val="clear" w:color="auto" w:fill="283240" w:themeFill="background1" w:themeFillShade="F2"/>
+        <w:shd w:val="clear" w:color="auto" w:fill="F2F2F2" w:themeFill="background1" w:themeFillShade="F2"/>
         <w:ind w:left="1276"/>
         <w:rPr>
           <w:rFonts w:ascii="Times New Roman" w:hAnsi="Times New Roman" w:cs="Times New Roman"/>
@@ -8589,7 +8416,7 @@
     </w:p>
     <w:p>
       <w:pPr>
-        <w:shd w:val="clear" w:color="auto" w:fill="283240" w:themeFill="background1" w:themeFillShade="F2"/>
+        <w:shd w:val="clear" w:color="auto" w:fill="F2F2F2" w:themeFill="background1" w:themeFillShade="F2"/>
         <w:ind w:left="1276"/>
         <w:rPr>
           <w:rFonts w:ascii="Times New Roman" w:hAnsi="Times New Roman" w:cs="Times New Roman"/>
@@ -8636,7 +8463,7 @@
     </w:p>
     <w:p>
       <w:pPr>
-        <w:shd w:val="clear" w:color="auto" w:fill="283240" w:themeFill="background1" w:themeFillShade="F2"/>
+        <w:shd w:val="clear" w:color="auto" w:fill="F2F2F2" w:themeFill="background1" w:themeFillShade="F2"/>
         <w:ind w:left="1276"/>
         <w:rPr>
           <w:rFonts w:ascii="Times New Roman" w:hAnsi="Times New Roman" w:cs="Times New Roman"/>
@@ -8683,7 +8510,7 @@
     </w:p>
     <w:p>
       <w:pPr>
-        <w:shd w:val="clear" w:color="auto" w:fill="283240" w:themeFill="background1" w:themeFillShade="F2"/>
+        <w:shd w:val="clear" w:color="auto" w:fill="F2F2F2" w:themeFill="background1" w:themeFillShade="F2"/>
         <w:ind w:left="1276"/>
         <w:rPr>
           <w:rFonts w:ascii="Times New Roman" w:hAnsi="Times New Roman" w:cs="Times New Roman"/>
@@ -8697,16 +8524,7 @@
           <w:sz w:val="24"/>
           <w:szCs w:val="24"/>
         </w:rPr>
-        <w:t>$ git branch -m &lt;oldbranch</w:t>
-      </w:r>
-      <w:proofErr w:type="gramStart"/>
-      <w:r>
-        <w:rPr>
-          <w:rFonts w:ascii="Times New Roman" w:hAnsi="Times New Roman" w:cs="Times New Roman"/>
-          <w:sz w:val="24"/>
-          <w:szCs w:val="24"/>
-        </w:rPr>
-        <w:t xml:space="preserve">&gt; </w:t>
+        <w:t xml:space="preserve">$ git branch -m &lt;oldbranch&gt; </w:t>
       </w:r>
       <w:r>
         <w:rPr>
@@ -8722,16 +8540,7 @@
           <w:sz w:val="24"/>
           <w:szCs w:val="24"/>
         </w:rPr>
-        <w:t>&lt;</w:t>
-      </w:r>
-      <w:proofErr w:type="gramEnd"/>
-      <w:r>
-        <w:rPr>
-          <w:rFonts w:ascii="Times New Roman" w:hAnsi="Times New Roman" w:cs="Times New Roman"/>
-          <w:sz w:val="24"/>
-          <w:szCs w:val="24"/>
-        </w:rPr>
-        <w:t>newbranch&gt;</w:t>
+        <w:t>&lt;newbranch&gt;</w:t>
       </w:r>
     </w:p>
     <w:p>
@@ -8764,7 +8573,7 @@
     </w:p>
     <w:p>
       <w:pPr>
-        <w:shd w:val="clear" w:color="auto" w:fill="283240" w:themeFill="background1" w:themeFillShade="F2"/>
+        <w:shd w:val="clear" w:color="auto" w:fill="F2F2F2" w:themeFill="background1" w:themeFillShade="F2"/>
         <w:ind w:left="1276"/>
         <w:rPr>
           <w:rFonts w:ascii="Times New Roman" w:hAnsi="Times New Roman" w:cs="Times New Roman"/>
@@ -8811,7 +8620,7 @@
     </w:p>
     <w:p>
       <w:pPr>
-        <w:shd w:val="clear" w:color="auto" w:fill="283240" w:themeFill="background1" w:themeFillShade="F2"/>
+        <w:shd w:val="clear" w:color="auto" w:fill="F2F2F2" w:themeFill="background1" w:themeFillShade="F2"/>
         <w:ind w:left="1276"/>
         <w:rPr>
           <w:rFonts w:ascii="Times New Roman" w:hAnsi="Times New Roman" w:cs="Times New Roman"/>
@@ -8858,7 +8667,7 @@
     </w:p>
     <w:p>
       <w:pPr>
-        <w:shd w:val="clear" w:color="auto" w:fill="283240" w:themeFill="background1" w:themeFillShade="F2"/>
+        <w:shd w:val="clear" w:color="auto" w:fill="F2F2F2" w:themeFill="background1" w:themeFillShade="F2"/>
         <w:ind w:left="1276"/>
         <w:rPr>
           <w:rFonts w:ascii="Times New Roman" w:hAnsi="Times New Roman" w:cs="Times New Roman"/>
@@ -8905,7 +8714,7 @@
     </w:p>
     <w:p>
       <w:pPr>
-        <w:shd w:val="clear" w:color="auto" w:fill="283240" w:themeFill="background1" w:themeFillShade="F2"/>
+        <w:shd w:val="clear" w:color="auto" w:fill="F2F2F2" w:themeFill="background1" w:themeFillShade="F2"/>
         <w:ind w:left="1276"/>
         <w:rPr>
           <w:rFonts w:ascii="Times New Roman" w:hAnsi="Times New Roman" w:cs="Times New Roman"/>
@@ -8962,7 +8771,7 @@
     </w:p>
     <w:p>
       <w:pPr>
-        <w:shd w:val="clear" w:color="auto" w:fill="283240" w:themeFill="background1" w:themeFillShade="F2"/>
+        <w:shd w:val="clear" w:color="auto" w:fill="F2F2F2" w:themeFill="background1" w:themeFillShade="F2"/>
         <w:ind w:left="1560"/>
         <w:rPr>
           <w:rFonts w:ascii="Times New Roman" w:hAnsi="Times New Roman" w:cs="Times New Roman"/>
@@ -8981,7 +8790,7 @@
     </w:p>
     <w:p>
       <w:pPr>
-        <w:shd w:val="clear" w:color="auto" w:fill="283240" w:themeFill="background1" w:themeFillShade="F2"/>
+        <w:shd w:val="clear" w:color="auto" w:fill="F2F2F2" w:themeFill="background1" w:themeFillShade="F2"/>
         <w:ind w:left="1560"/>
         <w:rPr>
           <w:rFonts w:ascii="Times New Roman" w:hAnsi="Times New Roman" w:cs="Times New Roman"/>
@@ -9028,7 +8837,7 @@
     </w:p>
     <w:p>
       <w:pPr>
-        <w:shd w:val="clear" w:color="auto" w:fill="283240" w:themeFill="background1" w:themeFillShade="F2"/>
+        <w:shd w:val="clear" w:color="auto" w:fill="F2F2F2" w:themeFill="background1" w:themeFillShade="F2"/>
         <w:ind w:left="1276"/>
         <w:rPr>
           <w:rFonts w:ascii="Times New Roman" w:hAnsi="Times New Roman" w:cs="Times New Roman"/>
@@ -9099,7 +8908,7 @@
     </w:p>
     <w:p>
       <w:pPr>
-        <w:shd w:val="clear" w:color="auto" w:fill="283240" w:themeFill="background1" w:themeFillShade="F2"/>
+        <w:shd w:val="clear" w:color="auto" w:fill="F2F2F2" w:themeFill="background1" w:themeFillShade="F2"/>
         <w:ind w:left="1276"/>
         <w:rPr>
           <w:rFonts w:ascii="Times New Roman" w:hAnsi="Times New Roman" w:cs="Times New Roman"/>
@@ -9146,7 +8955,7 @@
     </w:p>
     <w:p>
       <w:pPr>
-        <w:shd w:val="clear" w:color="auto" w:fill="283240" w:themeFill="background1" w:themeFillShade="F2"/>
+        <w:shd w:val="clear" w:color="auto" w:fill="F2F2F2" w:themeFill="background1" w:themeFillShade="F2"/>
         <w:ind w:left="1276"/>
         <w:rPr>
           <w:rFonts w:ascii="Times New Roman" w:hAnsi="Times New Roman" w:cs="Times New Roman"/>
@@ -9193,7 +9002,7 @@
     </w:p>
     <w:p>
       <w:pPr>
-        <w:shd w:val="clear" w:color="auto" w:fill="283240" w:themeFill="background1" w:themeFillShade="F2"/>
+        <w:shd w:val="clear" w:color="auto" w:fill="F2F2F2" w:themeFill="background1" w:themeFillShade="F2"/>
         <w:ind w:left="1276"/>
         <w:rPr>
           <w:rFonts w:ascii="Times New Roman" w:hAnsi="Times New Roman" w:cs="Times New Roman"/>
@@ -9240,7 +9049,7 @@
     </w:p>
     <w:p>
       <w:pPr>
-        <w:shd w:val="clear" w:color="auto" w:fill="283240" w:themeFill="background1" w:themeFillShade="F2"/>
+        <w:shd w:val="clear" w:color="auto" w:fill="F2F2F2" w:themeFill="background1" w:themeFillShade="F2"/>
         <w:ind w:left="1276"/>
         <w:rPr>
           <w:rFonts w:ascii="Times New Roman" w:hAnsi="Times New Roman" w:cs="Times New Roman"/>
@@ -9287,7 +9096,7 @@
     </w:p>
     <w:p>
       <w:pPr>
-        <w:shd w:val="clear" w:color="auto" w:fill="283240" w:themeFill="background1" w:themeFillShade="F2"/>
+        <w:shd w:val="clear" w:color="auto" w:fill="F2F2F2" w:themeFill="background1" w:themeFillShade="F2"/>
         <w:ind w:left="1276"/>
         <w:rPr>
           <w:rFonts w:ascii="Times New Roman" w:hAnsi="Times New Roman" w:cs="Times New Roman"/>
@@ -9334,7 +9143,7 @@
     </w:p>
     <w:p>
       <w:pPr>
-        <w:shd w:val="clear" w:color="auto" w:fill="283240" w:themeFill="background1" w:themeFillShade="F2"/>
+        <w:shd w:val="clear" w:color="auto" w:fill="F2F2F2" w:themeFill="background1" w:themeFillShade="F2"/>
         <w:ind w:left="1276"/>
         <w:rPr>
           <w:rFonts w:ascii="Times New Roman" w:hAnsi="Times New Roman" w:cs="Times New Roman"/>
@@ -9381,7 +9190,7 @@
     </w:p>
     <w:p>
       <w:pPr>
-        <w:shd w:val="clear" w:color="auto" w:fill="283240" w:themeFill="background1" w:themeFillShade="F2"/>
+        <w:shd w:val="clear" w:color="auto" w:fill="F2F2F2" w:themeFill="background1" w:themeFillShade="F2"/>
         <w:ind w:left="1276"/>
         <w:rPr>
           <w:rFonts w:ascii="Times New Roman" w:hAnsi="Times New Roman" w:cs="Times New Roman"/>
@@ -9436,7 +9245,7 @@
     </w:p>
     <w:p>
       <w:pPr>
-        <w:shd w:val="clear" w:color="auto" w:fill="283240" w:themeFill="background1" w:themeFillShade="F2"/>
+        <w:shd w:val="clear" w:color="auto" w:fill="F2F2F2" w:themeFill="background1" w:themeFillShade="F2"/>
         <w:ind w:left="1276"/>
         <w:rPr>
           <w:rFonts w:ascii="Times New Roman" w:hAnsi="Times New Roman" w:cs="Times New Roman"/>
@@ -9483,7 +9292,7 @@
     </w:p>
     <w:p>
       <w:pPr>
-        <w:shd w:val="clear" w:color="auto" w:fill="283240" w:themeFill="background1" w:themeFillShade="F2"/>
+        <w:shd w:val="clear" w:color="auto" w:fill="F2F2F2" w:themeFill="background1" w:themeFillShade="F2"/>
         <w:ind w:left="1276"/>
         <w:rPr>
           <w:rFonts w:ascii="Times New Roman" w:hAnsi="Times New Roman" w:cs="Times New Roman"/>
@@ -9502,7 +9311,7 @@
     </w:p>
     <w:p>
       <w:pPr>
-        <w:shd w:val="clear" w:color="auto" w:fill="283240" w:themeFill="background1" w:themeFillShade="F2"/>
+        <w:shd w:val="clear" w:color="auto" w:fill="F2F2F2" w:themeFill="background1" w:themeFillShade="F2"/>
         <w:ind w:left="1276"/>
         <w:rPr>
           <w:rFonts w:ascii="Times New Roman" w:hAnsi="Times New Roman" w:cs="Times New Roman"/>
@@ -9549,7 +9358,7 @@
     </w:p>
     <w:p>
       <w:pPr>
-        <w:shd w:val="clear" w:color="auto" w:fill="283240" w:themeFill="background1" w:themeFillShade="F2"/>
+        <w:shd w:val="clear" w:color="auto" w:fill="F2F2F2" w:themeFill="background1" w:themeFillShade="F2"/>
         <w:ind w:left="1276"/>
         <w:rPr>
           <w:rFonts w:ascii="Times New Roman" w:hAnsi="Times New Roman" w:cs="Times New Roman"/>
@@ -9596,7 +9405,7 @@
     </w:p>
     <w:p>
       <w:pPr>
-        <w:shd w:val="clear" w:color="auto" w:fill="283240" w:themeFill="background1" w:themeFillShade="F2"/>
+        <w:shd w:val="clear" w:color="auto" w:fill="F2F2F2" w:themeFill="background1" w:themeFillShade="F2"/>
         <w:ind w:left="1276"/>
         <w:rPr>
           <w:rFonts w:ascii="Times New Roman" w:hAnsi="Times New Roman" w:cs="Times New Roman"/>
@@ -10488,7 +10297,7 @@
         <v:path o:extrusionok="f" gradientshapeok="t" o:connecttype="rect"/>
         <o:lock v:ext="edit" aspectratio="t"/>
       </v:shapetype>
-      <v:shape id="_x0000_i1341" type="#_x0000_t75" style="width:11.4pt;height:11.4pt" o:bullet="t">
+      <v:shape id="_x0000_i1027" type="#_x0000_t75" style="width:11.5pt;height:11.5pt" o:bullet="t">
         <v:imagedata r:id="rId1" o:title="msoDB32"/>
       </v:shape>
     </w:pict>
@@ -13459,7 +13268,7 @@
       </w:pPr>
     </w:pPrDefault>
   </w:docDefaults>
-  <w:latentStyles w:defLockedState="0" w:defUIPriority="99" w:defSemiHidden="0" w:defUnhideWhenUsed="0" w:defQFormat="0" w:count="377">
+  <w:latentStyles w:defLockedState="0" w:defUIPriority="99" w:defSemiHidden="0" w:defUnhideWhenUsed="0" w:defQFormat="0" w:count="376">
     <w:lsdException w:name="Normal" w:uiPriority="0" w:qFormat="1"/>
     <w:lsdException w:name="heading 1" w:uiPriority="9" w:qFormat="1"/>
     <w:lsdException w:name="heading 2" w:semiHidden="1" w:uiPriority="9" w:unhideWhenUsed="1" w:qFormat="1"/>
@@ -13836,7 +13645,6 @@
     <w:lsdException w:name="Hashtag" w:semiHidden="1" w:unhideWhenUsed="1"/>
     <w:lsdException w:name="Unresolved Mention" w:semiHidden="1" w:unhideWhenUsed="1"/>
     <w:lsdException w:name="Smart Link" w:semiHidden="1" w:unhideWhenUsed="1"/>
-    <w:lsdException w:name="Smart Link Error" w:semiHidden="1" w:unhideWhenUsed="1"/>
   </w:latentStyles>
   <w:style w:type="paragraph" w:default="1" w:styleId="Normal">
     <w:name w:val="Normal"/>
@@ -13970,6 +13778,7 @@
   <w:style w:type="character" w:default="1" w:styleId="DefaultParagraphFont">
     <w:name w:val="Default Paragraph Font"/>
     <w:uiPriority w:val="1"/>
+    <w:semiHidden/>
     <w:unhideWhenUsed/>
   </w:style>
   <w:style w:type="table" w:default="1" w:styleId="TableNormal">
@@ -14461,10 +14270,10 @@
   <a:themeElements>
     <a:clrScheme name="Office">
       <a:dk1>
-        <a:sysClr val="windowText" lastClr="DEDEDE"/>
+        <a:sysClr val="windowText" lastClr="000000"/>
       </a:dk1>
       <a:lt1>
-        <a:sysClr val="window" lastClr="2B3544"/>
+        <a:sysClr val="window" lastClr="FFFFFF"/>
       </a:lt1>
       <a:dk2>
         <a:srgbClr val="44546A"/>
@@ -14737,7 +14546,7 @@
 </file>
 
 <file path=customXml/itemProps2.xml><?xml version="1.0" encoding="utf-8"?>
-<ds:datastoreItem xmlns:ds="http://schemas.openxmlformats.org/officeDocument/2006/customXml" ds:itemID="{22AF52AE-1262-4E9B-AE33-720D48A851EA}">
+<ds:datastoreItem xmlns:ds="http://schemas.openxmlformats.org/officeDocument/2006/customXml" ds:itemID="{CDDC25ED-8CCF-4CA1-AAF7-2F2942B63320}">
   <ds:schemaRefs>
     <ds:schemaRef ds:uri="http://schemas.openxmlformats.org/officeDocument/2006/bibliography"/>
   </ds:schemaRefs>

</xml_diff>